<commit_message>
update nand xor perceptron experiment
</commit_message>
<xml_diff>
--- a/EXP-1/explanation.docx
+++ b/EXP-1/explanation.docx
@@ -108,37 +108,9 @@
         <w:rPr>
           <w:b/>
           <w:bCs/>
-          <w:lang w:val="en-IN"/>
-        </w:rPr>
-        <w:t xml:space="preserve">To implement a single-layer Perceptron neural network for realizing the AND logic gate using Python, and to study its learning </w:t>
-      </w:r>
-      <w:proofErr w:type="spellStart"/>
-      <w:r>
-        <w:rPr>
-          <w:b/>
-          <w:bCs/>
-          <w:lang w:val="en-IN"/>
-        </w:rPr>
-        <w:t>behavior</w:t>
-      </w:r>
-      <w:proofErr w:type="spellEnd"/>
-      <w:r>
-        <w:rPr>
-          <w:b/>
-          <w:bCs/>
-          <w:lang w:val="en-IN"/>
-        </w:rPr>
-        <w:t xml:space="preserve"> through weight updates and decision boundary visualization.</w:t>
-      </w:r>
-    </w:p>
-    <w:p>
-      <w:pPr>
-        <w:rPr>
-          <w:b/>
-          <w:bCs/>
-          <w:lang w:val="en-IN"/>
-        </w:rPr>
-      </w:pPr>
+        </w:rPr>
+        <w:t>To implement and visualize the Perceptron Learning Algorithm using Python and evaluate the performance of a single-layer perceptron on NAND and XOR logic gate datasets.</w:t>
+      </w:r>
     </w:p>
     <w:p>
       <w:pPr>
@@ -171,24 +143,41 @@
           <w:bCs/>
           <w:lang w:val="en-IN"/>
         </w:rPr>
-        <w:t>A perceptron is the simplest form of a neural network used for binary classification. It computes a weighted sum of inputs and passes the result through a step activation function. For linearly separable problems such as the AND gate, a single-layer perceptron is guaranteed to converge.</w:t>
-      </w:r>
-    </w:p>
-    <w:p>
-      <w:pPr>
-        <w:rPr>
-          <w:b/>
-          <w:bCs/>
-          <w:lang w:val="en-IN"/>
-        </w:rPr>
-      </w:pPr>
-      <w:r>
-        <w:rPr>
-          <w:b/>
-          <w:bCs/>
-          <w:lang w:val="en-IN"/>
-        </w:rPr>
-        <w:t>The perceptron learning rule updates weights whenever a misclassification occurs, gradually adjusting the decision boundary until all inputs are classified correctly.</w:t>
+        <w:t>A perceptron is the simplest form of an artificial neural network used for binary classification. It calculates a weighted sum of input features and applies a step activation function to determine the output.</w:t>
+      </w:r>
+    </w:p>
+    <w:p>
+      <w:pPr>
+        <w:rPr>
+          <w:b/>
+          <w:bCs/>
+          <w:lang w:val="en-IN"/>
+        </w:rPr>
+      </w:pPr>
+      <w:r>
+        <w:rPr>
+          <w:b/>
+          <w:bCs/>
+          <w:lang w:val="en-IN"/>
+        </w:rPr>
+        <w:t>The perceptron learning rule updates the weights whenever a misclassification occurs. For linearly separable datasets, the perceptron is guaranteed to converge to a solution.</w:t>
+      </w:r>
+    </w:p>
+    <w:p>
+      <w:pPr>
+        <w:rPr>
+          <w:b/>
+          <w:bCs/>
+          <w:lang w:val="en-IN"/>
+        </w:rPr>
+      </w:pPr>
+      <w:r>
+        <w:rPr>
+          <w:b/>
+          <w:bCs/>
+          <w:lang w:val="en-IN"/>
+        </w:rPr>
+        <w:t>The NAND logic gate is linearly separable, meaning a straight line can separate its classes. In contrast, the XOR logic gate is not linearly separable, and therefore a single-layer perceptron cannot learn it. This experiment demonstrates both scenarios.</w:t>
       </w:r>
     </w:p>
     <w:p>
@@ -219,9 +208,10 @@
     </w:p>
     <w:p>
       <w:pPr>
+        <w:pStyle w:val="ListParagraph"/>
         <w:numPr>
           <w:ilvl w:val="0"/>
-          <w:numId w:val="1"/>
+          <w:numId w:val="3"/>
         </w:numPr>
         <w:rPr>
           <w:b/>
@@ -235,14 +225,15 @@
           <w:bCs/>
           <w:lang w:val="en-IN"/>
         </w:rPr>
-        <w:t>Initialize weights to zero.</w:t>
-      </w:r>
-    </w:p>
-    <w:p>
-      <w:pPr>
+        <w:t>Initialize weights and learning rate.</w:t>
+      </w:r>
+    </w:p>
+    <w:p>
+      <w:pPr>
+        <w:pStyle w:val="ListParagraph"/>
         <w:numPr>
           <w:ilvl w:val="0"/>
-          <w:numId w:val="1"/>
+          <w:numId w:val="3"/>
         </w:numPr>
         <w:rPr>
           <w:b/>
@@ -256,14 +247,15 @@
           <w:bCs/>
           <w:lang w:val="en-IN"/>
         </w:rPr>
-        <w:t>Add a bias term to the input.</w:t>
-      </w:r>
-    </w:p>
-    <w:p>
-      <w:pPr>
+        <w:t>Add a bias term to the input vector.</w:t>
+      </w:r>
+    </w:p>
+    <w:p>
+      <w:pPr>
+        <w:pStyle w:val="ListParagraph"/>
         <w:numPr>
           <w:ilvl w:val="0"/>
-          <w:numId w:val="1"/>
+          <w:numId w:val="3"/>
         </w:numPr>
         <w:rPr>
           <w:b/>
@@ -277,14 +269,15 @@
           <w:bCs/>
           <w:lang w:val="en-IN"/>
         </w:rPr>
-        <w:t>Compute the weighted sum.</w:t>
-      </w:r>
-    </w:p>
-    <w:p>
-      <w:pPr>
+        <w:t>Compute weighted sum of inputs.</w:t>
+      </w:r>
+    </w:p>
+    <w:p>
+      <w:pPr>
+        <w:pStyle w:val="ListParagraph"/>
         <w:numPr>
           <w:ilvl w:val="0"/>
-          <w:numId w:val="1"/>
+          <w:numId w:val="3"/>
         </w:numPr>
         <w:rPr>
           <w:b/>
@@ -298,14 +291,15 @@
           <w:bCs/>
           <w:lang w:val="en-IN"/>
         </w:rPr>
-        <w:t>Apply step activation function (0 treated as positive).</w:t>
-      </w:r>
-    </w:p>
-    <w:p>
-      <w:pPr>
+        <w:t>Apply step activation function.</w:t>
+      </w:r>
+    </w:p>
+    <w:p>
+      <w:pPr>
+        <w:pStyle w:val="ListParagraph"/>
         <w:numPr>
           <w:ilvl w:val="0"/>
-          <w:numId w:val="1"/>
+          <w:numId w:val="3"/>
         </w:numPr>
         <w:rPr>
           <w:b/>
@@ -319,14 +313,15 @@
           <w:bCs/>
           <w:lang w:val="en-IN"/>
         </w:rPr>
-        <w:t>Update weights if the prediction is incorrect.</w:t>
-      </w:r>
-    </w:p>
-    <w:p>
-      <w:pPr>
+        <w:t>Compare predicted output with target.</w:t>
+      </w:r>
+    </w:p>
+    <w:p>
+      <w:pPr>
+        <w:pStyle w:val="ListParagraph"/>
         <w:numPr>
           <w:ilvl w:val="0"/>
-          <w:numId w:val="1"/>
+          <w:numId w:val="3"/>
         </w:numPr>
         <w:rPr>
           <w:b/>
@@ -340,75 +335,15 @@
           <w:bCs/>
           <w:lang w:val="en-IN"/>
         </w:rPr>
-        <w:t>Repeat until no misclassifications occur.</w:t>
-      </w:r>
-    </w:p>
-    <w:p>
-      <w:pPr>
-        <w:rPr>
-          <w:b/>
-          <w:bCs/>
-          <w:lang w:val="en-IN"/>
-        </w:rPr>
-      </w:pPr>
-    </w:p>
-    <w:p>
-      <w:pPr>
-        <w:rPr>
-          <w:b/>
-          <w:bCs/>
-          <w:lang w:val="en-IN"/>
-        </w:rPr>
-      </w:pPr>
-      <w:r>
-        <w:rPr>
-          <w:b/>
-          <w:bCs/>
-          <w:lang w:val="en-IN"/>
-        </w:rPr>
-        <w:t>Implementation</w:t>
-      </w:r>
-    </w:p>
-    <w:p>
-      <w:pPr>
-        <w:rPr>
-          <w:b/>
-          <w:bCs/>
-          <w:lang w:val="en-IN"/>
-        </w:rPr>
-      </w:pPr>
-      <w:r>
-        <w:rPr>
-          <w:b/>
-          <w:bCs/>
-          <w:lang w:val="en-IN"/>
-        </w:rPr>
-        <w:t>The perceptron is implemented using NumPy for numerical computation and Matplotlib for visualization. The decision boundary is plotted on a four-quadrant graph and updated after every weight change to clearly observe the learning process.</w:t>
-      </w:r>
-    </w:p>
-    <w:p>
-      <w:pPr>
-        <w:rPr>
-          <w:b/>
-          <w:bCs/>
-          <w:lang w:val="en-IN"/>
-        </w:rPr>
-      </w:pPr>
-      <w:r>
-        <w:rPr>
-          <w:b/>
-          <w:bCs/>
-          <w:lang w:val="en-IN"/>
-        </w:rPr>
-        <w:lastRenderedPageBreak/>
-        <w:t>Output</w:t>
-      </w:r>
-    </w:p>
-    <w:p>
-      <w:pPr>
+        <w:t>Update weights if misclassified.</w:t>
+      </w:r>
+    </w:p>
+    <w:p>
+      <w:pPr>
+        <w:pStyle w:val="ListParagraph"/>
         <w:numPr>
           <w:ilvl w:val="0"/>
-          <w:numId w:val="2"/>
+          <w:numId w:val="3"/>
         </w:numPr>
         <w:rPr>
           <w:b/>
@@ -422,14 +357,74 @@
           <w:bCs/>
           <w:lang w:val="en-IN"/>
         </w:rPr>
-        <w:t>Weight updates are printed in the terminal during training.</w:t>
+        <w:t>Repeat until convergence or epoch limit.</w:t>
+      </w:r>
+    </w:p>
+    <w:p>
+      <w:pPr>
+        <w:rPr>
+          <w:b/>
+          <w:bCs/>
+          <w:lang w:val="en-IN"/>
+        </w:rPr>
+      </w:pPr>
+    </w:p>
+    <w:p>
+      <w:pPr>
+        <w:rPr>
+          <w:b/>
+          <w:bCs/>
+          <w:lang w:val="en-IN"/>
+        </w:rPr>
+      </w:pPr>
+      <w:r>
+        <w:rPr>
+          <w:b/>
+          <w:bCs/>
+          <w:lang w:val="en-IN"/>
+        </w:rPr>
+        <w:t>Implementation</w:t>
+      </w:r>
+    </w:p>
+    <w:p>
+      <w:pPr>
+        <w:rPr>
+          <w:b/>
+          <w:bCs/>
+          <w:lang w:val="en-IN"/>
+        </w:rPr>
+      </w:pPr>
+      <w:r>
+        <w:rPr>
+          <w:b/>
+          <w:bCs/>
+          <w:lang w:val="en-IN"/>
+        </w:rPr>
+        <w:t>The perceptron model is implemented using NumPy for numerical computation and Matplotlib for visualization. The decision boundary is plotted on a four-quadrant graph and updated after each weight adjustment to visually observe the learning process.</w:t>
+      </w:r>
+    </w:p>
+    <w:p>
+      <w:pPr>
+        <w:rPr>
+          <w:b/>
+          <w:bCs/>
+          <w:lang w:val="en-IN"/>
+        </w:rPr>
+      </w:pPr>
+      <w:r>
+        <w:rPr>
+          <w:b/>
+          <w:bCs/>
+          <w:lang w:val="en-IN"/>
+        </w:rPr>
+        <w:t>Two datasets are tested:</w:t>
       </w:r>
     </w:p>
     <w:p>
       <w:pPr>
         <w:numPr>
           <w:ilvl w:val="0"/>
-          <w:numId w:val="2"/>
+          <w:numId w:val="4"/>
         </w:numPr>
         <w:rPr>
           <w:b/>
@@ -443,14 +438,15 @@
           <w:bCs/>
           <w:lang w:val="en-IN"/>
         </w:rPr>
-        <w:t>The decision boundary gradually shifts until convergence.</w:t>
+        <w:lastRenderedPageBreak/>
+        <w:t>NAND gate dataset — expected to converge</w:t>
       </w:r>
     </w:p>
     <w:p>
       <w:pPr>
         <w:numPr>
           <w:ilvl w:val="0"/>
-          <w:numId w:val="2"/>
+          <w:numId w:val="4"/>
         </w:numPr>
         <w:rPr>
           <w:b/>
@@ -464,17 +460,208 @@
           <w:bCs/>
           <w:lang w:val="en-IN"/>
         </w:rPr>
-        <w:t>Final weights are displayed after training completes.</w:t>
-      </w:r>
-    </w:p>
-    <w:p>
-      <w:pPr>
-        <w:rPr>
-          <w:b/>
-          <w:bCs/>
-          <w:lang w:val="en-IN"/>
-        </w:rPr>
-      </w:pPr>
+        <w:t>XOR gate dataset — expected to fail convergence</w:t>
+      </w:r>
+    </w:p>
+    <w:p>
+      <w:pPr>
+        <w:rPr>
+          <w:b/>
+          <w:bCs/>
+          <w:lang w:val="en-IN"/>
+        </w:rPr>
+      </w:pPr>
+      <w:r>
+        <w:rPr>
+          <w:b/>
+          <w:bCs/>
+          <w:lang w:val="en-IN"/>
+        </w:rPr>
+        <w:t>The training process prints weight updates and reports whether convergence occurs.</w:t>
+      </w:r>
+    </w:p>
+    <w:p>
+      <w:pPr>
+        <w:rPr>
+          <w:b/>
+          <w:bCs/>
+          <w:lang w:val="en-IN"/>
+        </w:rPr>
+      </w:pPr>
+      <w:r>
+        <w:rPr>
+          <w:b/>
+          <w:bCs/>
+          <w:lang w:val="en-IN"/>
+        </w:rPr>
+        <w:t>Results</w:t>
+      </w:r>
+    </w:p>
+    <w:p>
+      <w:pPr>
+        <w:rPr>
+          <w:b/>
+          <w:bCs/>
+          <w:lang w:val="en-IN"/>
+        </w:rPr>
+      </w:pPr>
+    </w:p>
+    <w:p>
+      <w:pPr>
+        <w:rPr>
+          <w:b/>
+          <w:bCs/>
+          <w:lang w:val="en-IN"/>
+        </w:rPr>
+      </w:pPr>
+    </w:p>
+    <w:p>
+      <w:pPr>
+        <w:rPr>
+          <w:b/>
+          <w:bCs/>
+          <w:lang w:val="en-IN"/>
+        </w:rPr>
+      </w:pPr>
+    </w:p>
+    <w:p>
+      <w:pPr>
+        <w:rPr>
+          <w:b/>
+          <w:bCs/>
+          <w:lang w:val="en-IN"/>
+        </w:rPr>
+      </w:pPr>
+    </w:p>
+    <w:p>
+      <w:pPr>
+        <w:rPr>
+          <w:b/>
+          <w:bCs/>
+          <w:lang w:val="en-IN"/>
+        </w:rPr>
+      </w:pPr>
+    </w:p>
+    <w:p>
+      <w:pPr>
+        <w:rPr>
+          <w:b/>
+          <w:bCs/>
+          <w:lang w:val="en-IN"/>
+        </w:rPr>
+      </w:pPr>
+    </w:p>
+    <w:p>
+      <w:pPr>
+        <w:rPr>
+          <w:b/>
+          <w:bCs/>
+          <w:lang w:val="en-IN"/>
+        </w:rPr>
+      </w:pPr>
+    </w:p>
+    <w:p>
+      <w:pPr>
+        <w:rPr>
+          <w:b/>
+          <w:bCs/>
+          <w:lang w:val="en-IN"/>
+        </w:rPr>
+      </w:pPr>
+    </w:p>
+    <w:p>
+      <w:pPr>
+        <w:rPr>
+          <w:b/>
+          <w:bCs/>
+          <w:lang w:val="en-IN"/>
+        </w:rPr>
+      </w:pPr>
+    </w:p>
+    <w:p>
+      <w:pPr>
+        <w:rPr>
+          <w:b/>
+          <w:bCs/>
+          <w:lang w:val="en-IN"/>
+        </w:rPr>
+      </w:pPr>
+    </w:p>
+    <w:p>
+      <w:pPr>
+        <w:rPr>
+          <w:b/>
+          <w:bCs/>
+          <w:lang w:val="en-IN"/>
+        </w:rPr>
+      </w:pPr>
+    </w:p>
+    <w:p>
+      <w:pPr>
+        <w:rPr>
+          <w:b/>
+          <w:bCs/>
+          <w:lang w:val="en-IN"/>
+        </w:rPr>
+      </w:pPr>
+    </w:p>
+    <w:p>
+      <w:pPr>
+        <w:rPr>
+          <w:b/>
+          <w:bCs/>
+          <w:lang w:val="en-IN"/>
+        </w:rPr>
+      </w:pPr>
+    </w:p>
+    <w:p>
+      <w:pPr>
+        <w:rPr>
+          <w:b/>
+          <w:bCs/>
+          <w:lang w:val="en-IN"/>
+        </w:rPr>
+      </w:pPr>
+    </w:p>
+    <w:p>
+      <w:pPr>
+        <w:rPr>
+          <w:b/>
+          <w:bCs/>
+          <w:lang w:val="en-IN"/>
+        </w:rPr>
+      </w:pPr>
+      <w:r>
+        <w:rPr>
+          <w:b/>
+          <w:bCs/>
+          <w:lang w:val="en-IN"/>
+        </w:rPr>
+        <w:lastRenderedPageBreak/>
+        <w:t>NAND Gate</w:t>
+      </w:r>
+      <w:r>
+        <w:rPr>
+          <w:b/>
+          <w:bCs/>
+          <w:lang w:val="en-IN"/>
+        </w:rPr>
+        <w:t xml:space="preserve">:- </w:t>
+      </w:r>
+      <w:r>
+        <w:rPr>
+          <w:b/>
+          <w:bCs/>
+          <w:lang w:val="en-IN"/>
+        </w:rPr>
+        <w:t>The perceptron successfully converges after several weight updates. The decision boundary stabilizes and correctly classifies all input points.</w:t>
+      </w:r>
+      <w:r>
+        <w:rPr>
+          <w:noProof/>
+        </w:rPr>
+        <w:t xml:space="preserve"> </w:t>
+      </w:r>
       <w:r>
         <w:rPr>
           <w:b/>
@@ -482,10 +669,10 @@
           <w:lang w:val="en-IN"/>
         </w:rPr>
         <w:drawing>
-          <wp:inline distT="0" distB="0" distL="0" distR="0" wp14:anchorId="31C21980" wp14:editId="1F64EADB">
-            <wp:extent cx="5561965" cy="2293620"/>
-            <wp:effectExtent l="0" t="0" r="0" b="0"/>
-            <wp:docPr id="1696898615" name="Picture 1"/>
+          <wp:inline distT="0" distB="0" distL="0" distR="0" wp14:anchorId="717464F8" wp14:editId="19525FA7">
+            <wp:extent cx="3000794" cy="7659169"/>
+            <wp:effectExtent l="0" t="0" r="9525" b="0"/>
+            <wp:docPr id="647813288" name="Picture 1"/>
             <wp:cNvGraphicFramePr>
               <a:graphicFrameLocks xmlns:a="http://schemas.openxmlformats.org/drawingml/2006/main" noChangeAspect="1"/>
             </wp:cNvGraphicFramePr>
@@ -493,7 +680,7 @@
               <a:graphicData uri="http://schemas.openxmlformats.org/drawingml/2006/picture">
                 <pic:pic xmlns:pic="http://schemas.openxmlformats.org/drawingml/2006/picture">
                   <pic:nvPicPr>
-                    <pic:cNvPr id="1696898615" name=""/>
+                    <pic:cNvPr id="647813288" name=""/>
                     <pic:cNvPicPr/>
                   </pic:nvPicPr>
                   <pic:blipFill>
@@ -505,7 +692,7 @@
                   <pic:spPr>
                     <a:xfrm>
                       <a:off x="0" y="0"/>
-                      <a:ext cx="5561965" cy="2293620"/>
+                      <a:ext cx="3000794" cy="7659169"/>
                     </a:xfrm>
                     <a:prstGeom prst="rect">
                       <a:avLst/>
@@ -532,11 +719,43 @@
           <w:bCs/>
           <w:lang w:val="en-IN"/>
         </w:rPr>
+        <w:lastRenderedPageBreak/>
+        <w:t>XOR Gate</w:t>
+      </w:r>
+    </w:p>
+    <w:p>
+      <w:pPr>
+        <w:rPr>
+          <w:b/>
+          <w:bCs/>
+          <w:lang w:val="en-IN"/>
+        </w:rPr>
+      </w:pPr>
+      <w:r>
+        <w:rPr>
+          <w:b/>
+          <w:bCs/>
+          <w:lang w:val="en-IN"/>
+        </w:rPr>
+        <w:t>The perceptron does not converge because XOR is not linearly separable. Even after multiple epochs, a stable decision boundary cannot be formed. This behavior confirms the theoretical limitation of a single-layer perceptron.</w:t>
+      </w:r>
+      <w:r>
+        <w:rPr>
+          <w:noProof/>
+        </w:rPr>
+        <w:t xml:space="preserve"> </w:t>
+      </w:r>
+      <w:r>
+        <w:rPr>
+          <w:b/>
+          <w:bCs/>
+          <w:lang w:val="en-IN"/>
+        </w:rPr>
         <w:drawing>
-          <wp:inline distT="0" distB="0" distL="0" distR="0" wp14:anchorId="24D7EBC9" wp14:editId="0A263649">
-            <wp:extent cx="4991100" cy="4287227"/>
-            <wp:effectExtent l="0" t="0" r="0" b="0"/>
-            <wp:docPr id="170418516" name="Picture 1"/>
+          <wp:inline distT="0" distB="0" distL="0" distR="0" wp14:anchorId="5FE74D20" wp14:editId="4786AE59">
+            <wp:extent cx="4296375" cy="7125694"/>
+            <wp:effectExtent l="0" t="0" r="9525" b="0"/>
+            <wp:docPr id="33806435" name="Picture 1"/>
             <wp:cNvGraphicFramePr>
               <a:graphicFrameLocks xmlns:a="http://schemas.openxmlformats.org/drawingml/2006/main" noChangeAspect="1"/>
             </wp:cNvGraphicFramePr>
@@ -544,7 +763,7 @@
               <a:graphicData uri="http://schemas.openxmlformats.org/drawingml/2006/picture">
                 <pic:pic xmlns:pic="http://schemas.openxmlformats.org/drawingml/2006/picture">
                   <pic:nvPicPr>
-                    <pic:cNvPr id="170418516" name=""/>
+                    <pic:cNvPr id="33806435" name=""/>
                     <pic:cNvPicPr/>
                   </pic:nvPicPr>
                   <pic:blipFill>
@@ -556,7 +775,7 @@
                   <pic:spPr>
                     <a:xfrm>
                       <a:off x="0" y="0"/>
-                      <a:ext cx="4994391" cy="4290054"/>
+                      <a:ext cx="4296375" cy="7125694"/>
                     </a:xfrm>
                     <a:prstGeom prst="rect">
                       <a:avLst/>
@@ -577,41 +796,6 @@
           <w:lang w:val="en-IN"/>
         </w:rPr>
       </w:pPr>
-      <w:r>
-        <w:rPr>
-          <w:b/>
-          <w:bCs/>
-          <w:lang w:val="en-IN"/>
-        </w:rPr>
-        <w:lastRenderedPageBreak/>
-        <w:t>Result</w:t>
-      </w:r>
-    </w:p>
-    <w:p>
-      <w:pPr>
-        <w:rPr>
-          <w:b/>
-          <w:bCs/>
-          <w:lang w:val="en-IN"/>
-        </w:rPr>
-      </w:pPr>
-      <w:r>
-        <w:rPr>
-          <w:b/>
-          <w:bCs/>
-          <w:lang w:val="en-IN"/>
-        </w:rPr>
-        <w:t>The perceptron successfully learns the AND logic gate. After several weight updates, the decision boundary converges such that all inputs are correctly classified.</w:t>
-      </w:r>
-    </w:p>
-    <w:p>
-      <w:pPr>
-        <w:rPr>
-          <w:b/>
-          <w:bCs/>
-          <w:lang w:val="en-IN"/>
-        </w:rPr>
-      </w:pPr>
     </w:p>
     <w:p>
       <w:pPr>
@@ -644,7 +828,7 @@
           <w:bCs/>
           <w:lang w:val="en-IN"/>
         </w:rPr>
-        <w:t>This experiment demonstrates the working of a single-layer perceptron on a linearly separable problem. Visualizing the decision boundary provides clear insight into how the perceptron learns by adjusting weights during training.</w:t>
+        <w:t>This experiment demonstrates that a perceptron can learn linearly separable functions such as NAND, but fails to learn non-linearly separable functions like XOR. Visualization of the decision boundary provides clear insight into how learning occurs and highlights the limitations of single-layer neural networks.</w:t>
       </w:r>
     </w:p>
     <w:p>
@@ -806,6 +990,241 @@
     </w:lvl>
   </w:abstractNum>
   <w:abstractNum w:abstractNumId="1" w15:restartNumberingAfterBreak="0">
+    <w:nsid w:val="21D05D6D"/>
+    <w:multiLevelType w:val="hybridMultilevel"/>
+    <w:tmpl w:val="EFF42DEC"/>
+    <w:lvl w:ilvl="0" w:tplc="4009000F">
+      <w:start w:val="1"/>
+      <w:numFmt w:val="decimal"/>
+      <w:lvlText w:val="%1."/>
+      <w:lvlJc w:val="left"/>
+      <w:pPr>
+        <w:ind w:left="720" w:hanging="360"/>
+      </w:pPr>
+    </w:lvl>
+    <w:lvl w:ilvl="1" w:tplc="40090019" w:tentative="1">
+      <w:start w:val="1"/>
+      <w:numFmt w:val="lowerLetter"/>
+      <w:lvlText w:val="%2."/>
+      <w:lvlJc w:val="left"/>
+      <w:pPr>
+        <w:ind w:left="1440" w:hanging="360"/>
+      </w:pPr>
+    </w:lvl>
+    <w:lvl w:ilvl="2" w:tplc="4009001B" w:tentative="1">
+      <w:start w:val="1"/>
+      <w:numFmt w:val="lowerRoman"/>
+      <w:lvlText w:val="%3."/>
+      <w:lvlJc w:val="right"/>
+      <w:pPr>
+        <w:ind w:left="2160" w:hanging="180"/>
+      </w:pPr>
+    </w:lvl>
+    <w:lvl w:ilvl="3" w:tplc="4009000F" w:tentative="1">
+      <w:start w:val="1"/>
+      <w:numFmt w:val="decimal"/>
+      <w:lvlText w:val="%4."/>
+      <w:lvlJc w:val="left"/>
+      <w:pPr>
+        <w:ind w:left="2880" w:hanging="360"/>
+      </w:pPr>
+    </w:lvl>
+    <w:lvl w:ilvl="4" w:tplc="40090019" w:tentative="1">
+      <w:start w:val="1"/>
+      <w:numFmt w:val="lowerLetter"/>
+      <w:lvlText w:val="%5."/>
+      <w:lvlJc w:val="left"/>
+      <w:pPr>
+        <w:ind w:left="3600" w:hanging="360"/>
+      </w:pPr>
+    </w:lvl>
+    <w:lvl w:ilvl="5" w:tplc="4009001B" w:tentative="1">
+      <w:start w:val="1"/>
+      <w:numFmt w:val="lowerRoman"/>
+      <w:lvlText w:val="%6."/>
+      <w:lvlJc w:val="right"/>
+      <w:pPr>
+        <w:ind w:left="4320" w:hanging="180"/>
+      </w:pPr>
+    </w:lvl>
+    <w:lvl w:ilvl="6" w:tplc="4009000F" w:tentative="1">
+      <w:start w:val="1"/>
+      <w:numFmt w:val="decimal"/>
+      <w:lvlText w:val="%7."/>
+      <w:lvlJc w:val="left"/>
+      <w:pPr>
+        <w:ind w:left="5040" w:hanging="360"/>
+      </w:pPr>
+    </w:lvl>
+    <w:lvl w:ilvl="7" w:tplc="40090019" w:tentative="1">
+      <w:start w:val="1"/>
+      <w:numFmt w:val="lowerLetter"/>
+      <w:lvlText w:val="%8."/>
+      <w:lvlJc w:val="left"/>
+      <w:pPr>
+        <w:ind w:left="5760" w:hanging="360"/>
+      </w:pPr>
+    </w:lvl>
+    <w:lvl w:ilvl="8" w:tplc="4009001B" w:tentative="1">
+      <w:start w:val="1"/>
+      <w:numFmt w:val="lowerRoman"/>
+      <w:lvlText w:val="%9."/>
+      <w:lvlJc w:val="right"/>
+      <w:pPr>
+        <w:ind w:left="6480" w:hanging="180"/>
+      </w:pPr>
+    </w:lvl>
+  </w:abstractNum>
+  <w:abstractNum w:abstractNumId="2" w15:restartNumberingAfterBreak="0">
+    <w:nsid w:val="26485A1A"/>
+    <w:multiLevelType w:val="multilevel"/>
+    <w:tmpl w:val="9B8E2238"/>
+    <w:lvl w:ilvl="0">
+      <w:start w:val="1"/>
+      <w:numFmt w:val="bullet"/>
+      <w:lvlText w:val=""/>
+      <w:lvlJc w:val="left"/>
+      <w:pPr>
+        <w:tabs>
+          <w:tab w:val="num" w:pos="720"/>
+        </w:tabs>
+        <w:ind w:left="720" w:hanging="360"/>
+      </w:pPr>
+      <w:rPr>
+        <w:rFonts w:ascii="Symbol" w:hAnsi="Symbol" w:hint="default"/>
+        <w:sz w:val="20"/>
+      </w:rPr>
+    </w:lvl>
+    <w:lvl w:ilvl="1" w:tentative="1">
+      <w:start w:val="1"/>
+      <w:numFmt w:val="bullet"/>
+      <w:lvlText w:val="o"/>
+      <w:lvlJc w:val="left"/>
+      <w:pPr>
+        <w:tabs>
+          <w:tab w:val="num" w:pos="1440"/>
+        </w:tabs>
+        <w:ind w:left="1440" w:hanging="360"/>
+      </w:pPr>
+      <w:rPr>
+        <w:rFonts w:ascii="Courier New" w:hAnsi="Courier New" w:hint="default"/>
+        <w:sz w:val="20"/>
+      </w:rPr>
+    </w:lvl>
+    <w:lvl w:ilvl="2" w:tentative="1">
+      <w:start w:val="1"/>
+      <w:numFmt w:val="bullet"/>
+      <w:lvlText w:val=""/>
+      <w:lvlJc w:val="left"/>
+      <w:pPr>
+        <w:tabs>
+          <w:tab w:val="num" w:pos="2160"/>
+        </w:tabs>
+        <w:ind w:left="2160" w:hanging="360"/>
+      </w:pPr>
+      <w:rPr>
+        <w:rFonts w:ascii="Wingdings" w:hAnsi="Wingdings" w:hint="default"/>
+        <w:sz w:val="20"/>
+      </w:rPr>
+    </w:lvl>
+    <w:lvl w:ilvl="3" w:tentative="1">
+      <w:start w:val="1"/>
+      <w:numFmt w:val="bullet"/>
+      <w:lvlText w:val=""/>
+      <w:lvlJc w:val="left"/>
+      <w:pPr>
+        <w:tabs>
+          <w:tab w:val="num" w:pos="2880"/>
+        </w:tabs>
+        <w:ind w:left="2880" w:hanging="360"/>
+      </w:pPr>
+      <w:rPr>
+        <w:rFonts w:ascii="Wingdings" w:hAnsi="Wingdings" w:hint="default"/>
+        <w:sz w:val="20"/>
+      </w:rPr>
+    </w:lvl>
+    <w:lvl w:ilvl="4" w:tentative="1">
+      <w:start w:val="1"/>
+      <w:numFmt w:val="bullet"/>
+      <w:lvlText w:val=""/>
+      <w:lvlJc w:val="left"/>
+      <w:pPr>
+        <w:tabs>
+          <w:tab w:val="num" w:pos="3600"/>
+        </w:tabs>
+        <w:ind w:left="3600" w:hanging="360"/>
+      </w:pPr>
+      <w:rPr>
+        <w:rFonts w:ascii="Wingdings" w:hAnsi="Wingdings" w:hint="default"/>
+        <w:sz w:val="20"/>
+      </w:rPr>
+    </w:lvl>
+    <w:lvl w:ilvl="5" w:tentative="1">
+      <w:start w:val="1"/>
+      <w:numFmt w:val="bullet"/>
+      <w:lvlText w:val=""/>
+      <w:lvlJc w:val="left"/>
+      <w:pPr>
+        <w:tabs>
+          <w:tab w:val="num" w:pos="4320"/>
+        </w:tabs>
+        <w:ind w:left="4320" w:hanging="360"/>
+      </w:pPr>
+      <w:rPr>
+        <w:rFonts w:ascii="Wingdings" w:hAnsi="Wingdings" w:hint="default"/>
+        <w:sz w:val="20"/>
+      </w:rPr>
+    </w:lvl>
+    <w:lvl w:ilvl="6" w:tentative="1">
+      <w:start w:val="1"/>
+      <w:numFmt w:val="bullet"/>
+      <w:lvlText w:val=""/>
+      <w:lvlJc w:val="left"/>
+      <w:pPr>
+        <w:tabs>
+          <w:tab w:val="num" w:pos="5040"/>
+        </w:tabs>
+        <w:ind w:left="5040" w:hanging="360"/>
+      </w:pPr>
+      <w:rPr>
+        <w:rFonts w:ascii="Wingdings" w:hAnsi="Wingdings" w:hint="default"/>
+        <w:sz w:val="20"/>
+      </w:rPr>
+    </w:lvl>
+    <w:lvl w:ilvl="7" w:tentative="1">
+      <w:start w:val="1"/>
+      <w:numFmt w:val="bullet"/>
+      <w:lvlText w:val=""/>
+      <w:lvlJc w:val="left"/>
+      <w:pPr>
+        <w:tabs>
+          <w:tab w:val="num" w:pos="5760"/>
+        </w:tabs>
+        <w:ind w:left="5760" w:hanging="360"/>
+      </w:pPr>
+      <w:rPr>
+        <w:rFonts w:ascii="Wingdings" w:hAnsi="Wingdings" w:hint="default"/>
+        <w:sz w:val="20"/>
+      </w:rPr>
+    </w:lvl>
+    <w:lvl w:ilvl="8" w:tentative="1">
+      <w:start w:val="1"/>
+      <w:numFmt w:val="bullet"/>
+      <w:lvlText w:val=""/>
+      <w:lvlJc w:val="left"/>
+      <w:pPr>
+        <w:tabs>
+          <w:tab w:val="num" w:pos="6480"/>
+        </w:tabs>
+        <w:ind w:left="6480" w:hanging="360"/>
+      </w:pPr>
+      <w:rPr>
+        <w:rFonts w:ascii="Wingdings" w:hAnsi="Wingdings" w:hint="default"/>
+        <w:sz w:val="20"/>
+      </w:rPr>
+    </w:lvl>
+  </w:abstractNum>
+  <w:abstractNum w:abstractNumId="3" w15:restartNumberingAfterBreak="0">
     <w:nsid w:val="50120CA7"/>
     <w:multiLevelType w:val="multilevel"/>
     <w:tmpl w:val="3A6A7996"/>
@@ -958,7 +1377,13 @@
     <w:abstractNumId w:val="0"/>
   </w:num>
   <w:num w:numId="2" w16cid:durableId="102653610">
+    <w:abstractNumId w:val="3"/>
+  </w:num>
+  <w:num w:numId="3" w16cid:durableId="1546138387">
     <w:abstractNumId w:val="1"/>
+  </w:num>
+  <w:num w:numId="4" w16cid:durableId="200677559">
+    <w:abstractNumId w:val="2"/>
   </w:num>
 </w:numbering>
 </file>

</xml_diff>